<commit_message>
more docs and proposal for shock option 2
</commit_message>
<xml_diff>
--- a/shock_doc.docx
+++ b/shock_doc.docx
@@ -2794,7 +2794,34 @@
           <w:rFonts w:eastAsiaTheme="minorEastAsia"/>
           <w:lang w:val="en-GB"/>
         </w:rPr>
-        <w:t>leads to shifts in the curves in order to satisfy minimum transition probabilities.</w:t>
+        <w:t>leads to shifts in the curves in order to satisfy minimum transition probabilities</w:t>
+      </w:r>
+      <w:r>
+        <w:rPr>
+          <w:rFonts w:eastAsiaTheme="minorEastAsia"/>
+          <w:lang w:val="en-GB"/>
+        </w:rPr>
+        <w:t xml:space="preserve"> from the standard deterioration.</w:t>
+      </w:r>
+    </w:p>
+    <w:p>
+      <w:pPr>
+        <w:pStyle w:val="Listenabsatz"/>
+        <w:numPr>
+          <w:ilvl w:val="0"/>
+          <w:numId w:val="8"/>
+        </w:numPr>
+        <w:rPr>
+          <w:rFonts w:eastAsiaTheme="minorEastAsia"/>
+          <w:lang w:val="en-GB"/>
+        </w:rPr>
+      </w:pPr>
+      <w:r>
+        <w:rPr>
+          <w:rFonts w:eastAsiaTheme="minorEastAsia"/>
+          <w:lang w:val="en-GB"/>
+        </w:rPr>
+        <w:t>Shock.get_shift_table_from_det_table() returns the first off-diagonal as the shift vectors for each fragility curve</w:t>
       </w:r>
     </w:p>
     <w:p>
@@ -3498,7 +3525,19 @@
                               <w:rPr>
                                 <w:lang w:val="en-GB"/>
                               </w:rPr>
-                              <w:t>Peak-ground-acceleration (PGA) given magnitude distance</w:t>
+                              <w:t xml:space="preserve">Peak-ground-acceleration (PGA) given magnitude </w:t>
+                            </w:r>
+                            <w:r>
+                              <w:rPr>
+                                <w:lang w:val="en-GB"/>
+                              </w:rPr>
+                              <w:t xml:space="preserve">and </w:t>
+                            </w:r>
+                            <w:r>
+                              <w:rPr>
+                                <w:lang w:val="en-GB"/>
+                              </w:rPr>
+                              <w:t>distance</w:t>
                             </w:r>
                           </w:p>
                         </w:txbxContent>
@@ -3566,7 +3605,19 @@
                         <w:rPr>
                           <w:lang w:val="en-GB"/>
                         </w:rPr>
-                        <w:t>Peak-ground-acceleration (PGA) given magnitude distance</w:t>
+                        <w:t xml:space="preserve">Peak-ground-acceleration (PGA) given magnitude </w:t>
+                      </w:r>
+                      <w:r>
+                        <w:rPr>
+                          <w:lang w:val="en-GB"/>
+                        </w:rPr>
+                        <w:t xml:space="preserve">and </w:t>
+                      </w:r>
+                      <w:r>
+                        <w:rPr>
+                          <w:lang w:val="en-GB"/>
+                        </w:rPr>
+                        <w:t>distance</w:t>
                       </w:r>
                     </w:p>
                   </w:txbxContent>
@@ -4667,6 +4718,118 @@
     </w:lvl>
   </w:abstractNum>
   <w:abstractNum w:abstractNumId="5" w15:restartNumberingAfterBreak="0">
+    <w:nsid w:val="57330A99"/>
+    <w:multiLevelType w:val="hybridMultilevel"/>
+    <w:tmpl w:val="28E675D4"/>
+    <w:lvl w:ilvl="0" w:tplc="F5AA2EDC">
+      <w:numFmt w:val="bullet"/>
+      <w:lvlText w:val=""/>
+      <w:lvlJc w:val="left"/>
+      <w:pPr>
+        <w:ind w:left="1068" w:hanging="360"/>
+      </w:pPr>
+      <w:rPr>
+        <w:rFonts w:ascii="Wingdings" w:eastAsiaTheme="minorEastAsia" w:hAnsi="Wingdings" w:cstheme="minorBidi" w:hint="default"/>
+      </w:rPr>
+    </w:lvl>
+    <w:lvl w:ilvl="1" w:tplc="04070003" w:tentative="1">
+      <w:start w:val="1"/>
+      <w:numFmt w:val="bullet"/>
+      <w:lvlText w:val="o"/>
+      <w:lvlJc w:val="left"/>
+      <w:pPr>
+        <w:ind w:left="1788" w:hanging="360"/>
+      </w:pPr>
+      <w:rPr>
+        <w:rFonts w:ascii="Courier New" w:hAnsi="Courier New" w:cs="Courier New" w:hint="default"/>
+      </w:rPr>
+    </w:lvl>
+    <w:lvl w:ilvl="2" w:tplc="04070005" w:tentative="1">
+      <w:start w:val="1"/>
+      <w:numFmt w:val="bullet"/>
+      <w:lvlText w:val=""/>
+      <w:lvlJc w:val="left"/>
+      <w:pPr>
+        <w:ind w:left="2508" w:hanging="360"/>
+      </w:pPr>
+      <w:rPr>
+        <w:rFonts w:ascii="Wingdings" w:hAnsi="Wingdings" w:hint="default"/>
+      </w:rPr>
+    </w:lvl>
+    <w:lvl w:ilvl="3" w:tplc="04070001" w:tentative="1">
+      <w:start w:val="1"/>
+      <w:numFmt w:val="bullet"/>
+      <w:lvlText w:val=""/>
+      <w:lvlJc w:val="left"/>
+      <w:pPr>
+        <w:ind w:left="3228" w:hanging="360"/>
+      </w:pPr>
+      <w:rPr>
+        <w:rFonts w:ascii="Symbol" w:hAnsi="Symbol" w:hint="default"/>
+      </w:rPr>
+    </w:lvl>
+    <w:lvl w:ilvl="4" w:tplc="04070003" w:tentative="1">
+      <w:start w:val="1"/>
+      <w:numFmt w:val="bullet"/>
+      <w:lvlText w:val="o"/>
+      <w:lvlJc w:val="left"/>
+      <w:pPr>
+        <w:ind w:left="3948" w:hanging="360"/>
+      </w:pPr>
+      <w:rPr>
+        <w:rFonts w:ascii="Courier New" w:hAnsi="Courier New" w:cs="Courier New" w:hint="default"/>
+      </w:rPr>
+    </w:lvl>
+    <w:lvl w:ilvl="5" w:tplc="04070005" w:tentative="1">
+      <w:start w:val="1"/>
+      <w:numFmt w:val="bullet"/>
+      <w:lvlText w:val=""/>
+      <w:lvlJc w:val="left"/>
+      <w:pPr>
+        <w:ind w:left="4668" w:hanging="360"/>
+      </w:pPr>
+      <w:rPr>
+        <w:rFonts w:ascii="Wingdings" w:hAnsi="Wingdings" w:hint="default"/>
+      </w:rPr>
+    </w:lvl>
+    <w:lvl w:ilvl="6" w:tplc="04070001" w:tentative="1">
+      <w:start w:val="1"/>
+      <w:numFmt w:val="bullet"/>
+      <w:lvlText w:val=""/>
+      <w:lvlJc w:val="left"/>
+      <w:pPr>
+        <w:ind w:left="5388" w:hanging="360"/>
+      </w:pPr>
+      <w:rPr>
+        <w:rFonts w:ascii="Symbol" w:hAnsi="Symbol" w:hint="default"/>
+      </w:rPr>
+    </w:lvl>
+    <w:lvl w:ilvl="7" w:tplc="04070003" w:tentative="1">
+      <w:start w:val="1"/>
+      <w:numFmt w:val="bullet"/>
+      <w:lvlText w:val="o"/>
+      <w:lvlJc w:val="left"/>
+      <w:pPr>
+        <w:ind w:left="6108" w:hanging="360"/>
+      </w:pPr>
+      <w:rPr>
+        <w:rFonts w:ascii="Courier New" w:hAnsi="Courier New" w:cs="Courier New" w:hint="default"/>
+      </w:rPr>
+    </w:lvl>
+    <w:lvl w:ilvl="8" w:tplc="04070005" w:tentative="1">
+      <w:start w:val="1"/>
+      <w:numFmt w:val="bullet"/>
+      <w:lvlText w:val=""/>
+      <w:lvlJc w:val="left"/>
+      <w:pPr>
+        <w:ind w:left="6828" w:hanging="360"/>
+      </w:pPr>
+      <w:rPr>
+        <w:rFonts w:ascii="Wingdings" w:hAnsi="Wingdings" w:hint="default"/>
+      </w:rPr>
+    </w:lvl>
+  </w:abstractNum>
+  <w:abstractNum w:abstractNumId="6" w15:restartNumberingAfterBreak="0">
     <w:nsid w:val="5A426CCA"/>
     <w:multiLevelType w:val="hybridMultilevel"/>
     <w:tmpl w:val="682A7A3E"/>
@@ -4755,7 +4918,7 @@
       </w:pPr>
     </w:lvl>
   </w:abstractNum>
-  <w:abstractNum w:abstractNumId="6" w15:restartNumberingAfterBreak="0">
+  <w:abstractNum w:abstractNumId="7" w15:restartNumberingAfterBreak="0">
     <w:nsid w:val="737D51CF"/>
     <w:multiLevelType w:val="hybridMultilevel"/>
     <w:tmpl w:val="76AE8814"/>
@@ -4851,19 +5014,22 @@
     <w:abstractNumId w:val="1"/>
   </w:num>
   <w:num w:numId="3" w16cid:durableId="602569510">
-    <w:abstractNumId w:val="5"/>
+    <w:abstractNumId w:val="6"/>
   </w:num>
   <w:num w:numId="4" w16cid:durableId="2066371827">
     <w:abstractNumId w:val="0"/>
   </w:num>
   <w:num w:numId="5" w16cid:durableId="578095439">
-    <w:abstractNumId w:val="6"/>
+    <w:abstractNumId w:val="7"/>
   </w:num>
   <w:num w:numId="6" w16cid:durableId="2067988771">
     <w:abstractNumId w:val="3"/>
   </w:num>
   <w:num w:numId="7" w16cid:durableId="1146704176">
     <w:abstractNumId w:val="4"/>
+  </w:num>
+  <w:num w:numId="8" w16cid:durableId="1774785766">
+    <w:abstractNumId w:val="5"/>
   </w:num>
 </w:numbering>
 </file>

</xml_diff>